<commit_message>
MatchingThread 서버 함수 추가
기존 틀의 내용 수정 및 함수 2개 추가
</commit_message>
<xml_diff>
--- a/Document/추진계획서.docx
+++ b/Document/추진계획서.docx
@@ -806,11 +806,6 @@
       </w:r>
     </w:p>
     <w:p>
-      <w:pPr>
-        <w:rPr>
-          <w:rFonts w:hint="eastAsia"/>
-        </w:rPr>
-      </w:pPr>
       <w:r>
         <w:rPr>
           <w:noProof/>
@@ -1018,11 +1013,6 @@
       </w:r>
     </w:p>
     <w:p>
-      <w:pPr>
-        <w:rPr>
-          <w:rFonts w:hint="eastAsia"/>
-        </w:rPr>
-      </w:pPr>
       <w:r>
         <w:rPr>
           <w:rFonts w:hint="eastAsia"/>
@@ -1410,11 +1400,6 @@
       </w:r>
     </w:p>
     <w:p>
-      <w:pPr>
-        <w:rPr>
-          <w:rFonts w:hint="eastAsia"/>
-        </w:rPr>
-      </w:pPr>
       <w:r>
         <w:rPr>
           <w:rFonts w:hint="eastAsia"/>
@@ -1469,9 +1454,6 @@
     <w:p>
       <w:pPr>
         <w:ind w:left="500" w:hangingChars="250" w:hanging="500"/>
-        <w:rPr>
-          <w:rFonts w:hint="eastAsia"/>
-        </w:rPr>
       </w:pPr>
       <w:r>
         <w:rPr>
@@ -1634,11 +1616,6 @@
       </w:r>
     </w:p>
     <w:p>
-      <w:pPr>
-        <w:rPr>
-          <w:rFonts w:hint="eastAsia"/>
-        </w:rPr>
-      </w:pPr>
       <w:r>
         <w:rPr>
           <w:rFonts w:hint="eastAsia"/>
@@ -1776,13 +1753,7 @@
         <w:t>고정부와 가변부로 나눠보낸다.</w:t>
       </w:r>
     </w:p>
-    <w:p>
-      <w:pPr>
-        <w:rPr>
-          <w:rFonts w:hint="eastAsia"/>
-        </w:rPr>
-      </w:pPr>
-    </w:p>
+    <w:p/>
     <w:p>
       <w:pPr>
         <w:widowControl/>
@@ -1869,11 +1840,6 @@
       </w:r>
     </w:p>
     <w:p>
-      <w:pPr>
-        <w:rPr>
-          <w:rFonts w:hint="eastAsia"/>
-        </w:rPr>
-      </w:pPr>
       <w:r>
         <w:rPr>
           <w:rFonts w:hint="eastAsia"/>
@@ -1915,11 +1881,6 @@
       </w:r>
     </w:p>
     <w:p>
-      <w:pPr>
-        <w:rPr>
-          <w:rFonts w:hint="eastAsia"/>
-        </w:rPr>
-      </w:pPr>
       <w:r>
         <w:rPr>
           <w:rFonts w:hint="eastAsia"/>
@@ -2546,13 +2507,36 @@
         </w:rPr>
       </w:pPr>
       <w:r>
-        <w:t>const int MAX_PLAYER 3</w:t>
-      </w:r>
-      <w:r>
-        <w:tab/>
-      </w:r>
-      <w:r>
-        <w:tab/>
+        <w:rPr>
+          <w:rFonts w:hint="eastAsia"/>
+        </w:rPr>
+        <w:t>M</w:t>
+      </w:r>
+      <w:r>
+        <w:t xml:space="preserve">atching System </w:t>
+      </w:r>
+      <w:r>
+        <w:rPr>
+          <w:rFonts w:hint="eastAsia"/>
+        </w:rPr>
+        <w:t>서버</w:t>
+      </w:r>
+    </w:p>
+    <w:p>
+      <w:pPr>
+        <w:ind w:left="4000" w:hangingChars="2000" w:hanging="4000"/>
+      </w:pPr>
+      <w:r>
+        <w:rPr>
+          <w:rFonts w:hint="eastAsia"/>
+        </w:rPr>
+        <w:t>D</w:t>
+      </w:r>
+      <w:r>
+        <w:t>WORD WINAPI MatchingThread();</w:t>
+      </w:r>
+      <w:r>
+        <w:t xml:space="preserve"> </w:t>
       </w:r>
       <w:r>
         <w:tab/>
@@ -2562,10 +2546,22 @@
         <w:rPr>
           <w:rFonts w:hint="eastAsia"/>
         </w:rPr>
-        <w:t xml:space="preserve">최대 플레이어는 </w:t>
-      </w:r>
-      <w:r>
-        <w:t>3</w:t>
+        <w:t>매칭시스템 관리 스레드로,</w:t>
+      </w:r>
+      <w:r>
+        <w:t xml:space="preserve"> </w:t>
+      </w:r>
+      <w:r>
+        <w:rPr>
+          <w:rFonts w:hint="eastAsia"/>
+        </w:rPr>
+        <w:t xml:space="preserve">최초 프로세스 시작 시 </w:t>
+      </w:r>
+      <w:r>
+        <w:rPr>
+          <w:rFonts w:hint="eastAsia"/>
+        </w:rPr>
+        <w:t>서버와 함께 실행된다.</w:t>
       </w:r>
     </w:p>
     <w:p>
@@ -2591,39 +2587,16 @@
         <w:rPr>
           <w:rFonts w:hint="eastAsia"/>
         </w:rPr>
-        <w:t xml:space="preserve">대기 중인 클라이언트 소켓을 </w:t>
-      </w:r>
-      <w:r>
-        <w:rPr>
-          <w:rFonts w:hint="eastAsia"/>
-        </w:rPr>
-        <w:t>저장하는 전역 변수</w:t>
-      </w:r>
-    </w:p>
-    <w:p>
-      <w:pPr>
-        <w:rPr>
-          <w:rFonts w:hint="eastAsia"/>
-        </w:rPr>
-      </w:pPr>
-    </w:p>
-    <w:p>
-      <w:r>
-        <w:rPr>
-          <w:rFonts w:hint="eastAsia"/>
-        </w:rPr>
-        <w:t>D</w:t>
-      </w:r>
-      <w:r>
-        <w:t>WORD WINAPI MatchingThread();</w:t>
-      </w:r>
-    </w:p>
-    <w:p>
-      <w:pPr>
-        <w:rPr>
-          <w:rFonts w:hint="eastAsia"/>
-        </w:rPr>
-      </w:pPr>
+        <w:t>대기 중인 클라이언트 소켓을 저장하는 전역 변수</w:t>
+      </w:r>
+    </w:p>
+    <w:p>
+      <w:r>
+        <w:t>enum MSG_MatchingSystem</w:t>
+      </w:r>
+      <w:r>
+        <w:tab/>
+      </w:r>
       <w:r>
         <w:tab/>
         <w:t>//</w:t>
@@ -2632,21 +2605,32 @@
         <w:rPr>
           <w:rFonts w:hint="eastAsia"/>
         </w:rPr>
-        <w:t>매칭시스템을 관리할 스레드이다.</w:t>
-      </w:r>
-      <w:r>
-        <w:t xml:space="preserve"> </w:t>
-      </w:r>
-      <w:r>
-        <w:rPr>
-          <w:rFonts w:hint="eastAsia"/>
-        </w:rPr>
-        <w:t>서버와 함께 실행된다.</w:t>
-      </w:r>
-    </w:p>
-    <w:p>
-      <w:r>
-        <w:t>enum MSG_MatchingSystem</w:t>
+        <w:t>매칭 대기 시스템에서 사용할 메시지</w:t>
+      </w:r>
+    </w:p>
+    <w:p>
+      <w:r>
+        <w:rPr>
+          <w:rFonts w:hint="eastAsia"/>
+        </w:rPr>
+        <w:t>{</w:t>
+      </w:r>
+    </w:p>
+    <w:p>
+      <w:r>
+        <w:rPr>
+          <w:rFonts w:hint="eastAsia"/>
+        </w:rPr>
+        <w:t xml:space="preserve"> </w:t>
+      </w:r>
+      <w:r>
+        <w:t xml:space="preserve">  Msg_Ready,</w:t>
+      </w:r>
+      <w:r>
+        <w:tab/>
+      </w:r>
+      <w:r>
+        <w:tab/>
       </w:r>
       <w:r>
         <w:tab/>
@@ -2659,34 +2643,15 @@
         <w:rPr>
           <w:rFonts w:hint="eastAsia"/>
         </w:rPr>
-        <w:t>매칭 대기 시스템에서 사용할 메시지</w:t>
-      </w:r>
-    </w:p>
-    <w:p>
-      <w:r>
-        <w:rPr>
-          <w:rFonts w:hint="eastAsia"/>
-        </w:rPr>
-        <w:t>{</w:t>
-      </w:r>
-    </w:p>
-    <w:p>
-      <w:pPr>
-        <w:rPr>
-          <w:rFonts w:hint="eastAsia"/>
-        </w:rPr>
-      </w:pPr>
-      <w:r>
-        <w:rPr>
-          <w:rFonts w:hint="eastAsia"/>
-        </w:rPr>
-        <w:t xml:space="preserve"> </w:t>
-      </w:r>
-      <w:r>
-        <w:t xml:space="preserve">  Msg_Ready,</w:t>
-      </w:r>
-      <w:r>
-        <w:tab/>
+        <w:t>클라이언트가 서버에게 대기중임을 알림</w:t>
+      </w:r>
+    </w:p>
+    <w:p>
+      <w:r>
+        <w:t xml:space="preserve">   Msg_ReadyCancel</w:t>
+      </w:r>
+      <w:r>
+        <w:t>,</w:t>
       </w:r>
       <w:r>
         <w:tab/>
@@ -2702,18 +2667,21 @@
         <w:rPr>
           <w:rFonts w:hint="eastAsia"/>
         </w:rPr>
-        <w:t>클라이언트가 서버에게 대기중임을 알림</w:t>
-      </w:r>
-    </w:p>
-    <w:p>
-      <w:r>
-        <w:t xml:space="preserve">   Msg_ReadyCancel</w:t>
+        <w:t>클라이언트가 서버에게 대기 취소를 알림</w:t>
+      </w:r>
+    </w:p>
+    <w:p>
+      <w:r>
+        <w:rPr>
+          <w:rFonts w:hint="eastAsia"/>
+        </w:rPr>
+        <w:t xml:space="preserve"> </w:t>
+      </w:r>
+      <w:r>
+        <w:t xml:space="preserve">  Msg_ConfirmReadyCancel</w:t>
       </w:r>
       <w:r>
         <w:t>,</w:t>
-      </w:r>
-      <w:r>
-        <w:tab/>
       </w:r>
       <w:r>
         <w:tab/>
@@ -2726,21 +2694,30 @@
         <w:rPr>
           <w:rFonts w:hint="eastAsia"/>
         </w:rPr>
-        <w:t>클라이언트가 서버에게 대기 취소를 알림</w:t>
-      </w:r>
-    </w:p>
-    <w:p>
-      <w:r>
-        <w:rPr>
-          <w:rFonts w:hint="eastAsia"/>
-        </w:rPr>
-        <w:t xml:space="preserve"> </w:t>
-      </w:r>
-      <w:r>
-        <w:t xml:space="preserve">  Msg_ConfirmReadyCancel</w:t>
-      </w:r>
-      <w:r>
-        <w:t>,</w:t>
+        <w:t>서버가</w:t>
+      </w:r>
+      <w:r>
+        <w:t xml:space="preserve"> </w:t>
+      </w:r>
+      <w:r>
+        <w:rPr>
+          <w:rFonts w:hint="eastAsia"/>
+        </w:rPr>
+        <w:t>클라이언트에게 대기 취소 받았음을 돌려줌</w:t>
+      </w:r>
+    </w:p>
+    <w:p>
+      <w:r>
+        <w:rPr>
+          <w:rFonts w:hint="eastAsia"/>
+        </w:rPr>
+        <w:t xml:space="preserve"> </w:t>
+      </w:r>
+      <w:r>
+        <w:t xml:space="preserve">  Msg_PlayGame</w:t>
+      </w:r>
+      <w:r>
+        <w:tab/>
       </w:r>
       <w:r>
         <w:tab/>
@@ -2753,38 +2730,29 @@
         <w:rPr>
           <w:rFonts w:hint="eastAsia"/>
         </w:rPr>
-        <w:t>서버가</w:t>
-      </w:r>
-      <w:r>
-        <w:t xml:space="preserve"> </w:t>
-      </w:r>
-      <w:r>
-        <w:rPr>
-          <w:rFonts w:hint="eastAsia"/>
-        </w:rPr>
-        <w:t>클라이언트에게 대기 취소 받았음을 돌려줌</w:t>
-      </w:r>
-    </w:p>
-    <w:p>
-      <w:pPr>
-        <w:rPr>
-          <w:rFonts w:hint="eastAsia"/>
-        </w:rPr>
-      </w:pPr>
-      <w:r>
-        <w:rPr>
-          <w:rFonts w:hint="eastAsia"/>
-        </w:rPr>
-        <w:t xml:space="preserve"> </w:t>
-      </w:r>
-      <w:r>
-        <w:t xml:space="preserve">  Msg_PlayGame</w:t>
-      </w:r>
-      <w:r>
-        <w:tab/>
-      </w:r>
-      <w:r>
-        <w:tab/>
+        <w:t>서버가 클라이언트에게 게임이 시작 됐음을 알려줌</w:t>
+      </w:r>
+    </w:p>
+    <w:p>
+      <w:r>
+        <w:rPr>
+          <w:rFonts w:hint="eastAsia"/>
+        </w:rPr>
+        <w:t>}</w:t>
+      </w:r>
+    </w:p>
+    <w:p>
+      <w:pPr>
+        <w:ind w:left="4000" w:hanging="4000"/>
+        <w:rPr>
+          <w:rFonts w:hint="eastAsia"/>
+        </w:rPr>
+      </w:pPr>
+      <w:r>
+        <w:t>Unsigned char</w:t>
+      </w:r>
+      <w:r>
+        <w:t xml:space="preserve"> ClientNum</w:t>
       </w:r>
       <w:r>
         <w:tab/>
@@ -2794,15 +2762,216 @@
         <w:rPr>
           <w:rFonts w:hint="eastAsia"/>
         </w:rPr>
-        <w:t>서버가 클라이언트에게 게임이 시작 됐음을 알려줌</w:t>
-      </w:r>
-    </w:p>
-    <w:p>
-      <w:r>
-        <w:rPr>
-          <w:rFonts w:hint="eastAsia"/>
-        </w:rPr>
-        <w:t>}</w:t>
+        <w:t xml:space="preserve">서버가 클라이언트에게 현재 </w:t>
+      </w:r>
+      <w:r>
+        <w:t>MatchingQueue</w:t>
+      </w:r>
+      <w:r>
+        <w:rPr>
+          <w:rFonts w:hint="eastAsia"/>
+        </w:rPr>
+        <w:t>에서 대기중인 클라이언트 개수를 알려줌</w:t>
+      </w:r>
+    </w:p>
+    <w:p>
+      <w:r>
+        <w:t xml:space="preserve">bool </w:t>
+      </w:r>
+      <w:r>
+        <w:rPr>
+          <w:rFonts w:hint="eastAsia"/>
+        </w:rPr>
+        <w:t>i</w:t>
+      </w:r>
+      <w:r>
+        <w:t>sMatchingQueue</w:t>
+      </w:r>
+      <w:r>
+        <w:rPr>
+          <w:rFonts w:hint="eastAsia"/>
+        </w:rPr>
+        <w:t>F</w:t>
+      </w:r>
+      <w:r>
+        <w:t>ull(</w:t>
+      </w:r>
+      <w:r>
+        <w:t>int MatchingQueueCount</w:t>
+      </w:r>
+      <w:r>
+        <w:t>)</w:t>
+      </w:r>
+    </w:p>
+    <w:p>
+      <w:pPr>
+        <w:ind w:left="800"/>
+        <w:rPr>
+          <w:rFonts w:hint="eastAsia"/>
+        </w:rPr>
+      </w:pPr>
+      <w:r>
+        <w:t>//</w:t>
+      </w:r>
+      <w:r>
+        <w:rPr>
+          <w:rFonts w:hint="eastAsia"/>
+        </w:rPr>
+        <w:t xml:space="preserve">현재 </w:t>
+      </w:r>
+      <w:r>
+        <w:t>MatchingQueue</w:t>
+      </w:r>
+      <w:r>
+        <w:rPr>
+          <w:rFonts w:hint="eastAsia"/>
+        </w:rPr>
+        <w:t>에서 대기하는 클라이언트의 개수</w:t>
+      </w:r>
+      <w:r>
+        <w:rPr>
+          <w:rFonts w:hint="eastAsia"/>
+        </w:rPr>
+        <w:t xml:space="preserve">가 </w:t>
+      </w:r>
+      <w:r>
+        <w:t>3</w:t>
+      </w:r>
+      <w:r>
+        <w:rPr>
+          <w:rFonts w:hint="eastAsia"/>
+        </w:rPr>
+        <w:t>이상인지 파악</w:t>
+      </w:r>
+    </w:p>
+    <w:p>
+      <w:pPr>
+        <w:ind w:left="800"/>
+      </w:pPr>
+      <w:r>
+        <w:t>3</w:t>
+      </w:r>
+      <w:r>
+        <w:rPr>
+          <w:rFonts w:hint="eastAsia"/>
+        </w:rPr>
+        <w:t>이상인 경우(</w:t>
+      </w:r>
+      <w:r>
+        <w:t xml:space="preserve">true) </w:t>
+      </w:r>
+      <w:r>
+        <w:t>MatchingQueue</w:t>
+      </w:r>
+      <w:r>
+        <w:rPr>
+          <w:rFonts w:hint="eastAsia"/>
+        </w:rPr>
+        <w:t>에 추가되어 있는 순서대로</w:t>
+      </w:r>
+      <w:r>
+        <w:rPr>
+          <w:rFonts w:hint="eastAsia"/>
+        </w:rPr>
+        <w:t xml:space="preserve"> </w:t>
+      </w:r>
+      <w:r>
+        <w:t>3</w:t>
+      </w:r>
+      <w:r>
+        <w:rPr>
+          <w:rFonts w:hint="eastAsia"/>
+        </w:rPr>
+        <w:t>개의 클라이언트에게</w:t>
+      </w:r>
+      <w:r>
+        <w:rPr>
+          <w:rFonts w:hint="eastAsia"/>
+        </w:rPr>
+        <w:t xml:space="preserve"> </w:t>
+      </w:r>
+      <w:r>
+        <w:t>Msg_PlayGame</w:t>
+      </w:r>
+      <w:r>
+        <w:rPr>
+          <w:rFonts w:hint="eastAsia"/>
+        </w:rPr>
+        <w:t>을 보내</w:t>
+      </w:r>
+      <w:r>
+        <w:rPr>
+          <w:rFonts w:hint="eastAsia"/>
+        </w:rPr>
+        <w:t xml:space="preserve">주고 </w:t>
+      </w:r>
+      <w:r>
+        <w:t>CreateGameServerThread</w:t>
+      </w:r>
+      <w:r>
+        <w:rPr>
+          <w:rFonts w:hint="eastAsia"/>
+        </w:rPr>
+        <w:t xml:space="preserve">와 </w:t>
+      </w:r>
+      <w:r>
+        <w:rPr>
+          <w:rFonts w:hint="eastAsia"/>
+        </w:rPr>
+        <w:t>M</w:t>
+      </w:r>
+      <w:r>
+        <w:t>atchingQueueDeQueue</w:t>
+      </w:r>
+      <w:r>
+        <w:rPr>
+          <w:rFonts w:hint="eastAsia"/>
+        </w:rPr>
+        <w:t>를 실행</w:t>
+      </w:r>
+    </w:p>
+    <w:p>
+      <w:pPr>
+        <w:ind w:left="800"/>
+        <w:rPr>
+          <w:rFonts w:hint="eastAsia"/>
+        </w:rPr>
+      </w:pPr>
+      <w:r>
+        <w:t>3</w:t>
+      </w:r>
+      <w:r>
+        <w:rPr>
+          <w:rFonts w:hint="eastAsia"/>
+        </w:rPr>
+        <w:t>미만인 경우(</w:t>
+      </w:r>
+      <w:r>
+        <w:rPr>
+          <w:rFonts w:hint="eastAsia"/>
+        </w:rPr>
+        <w:t>f</w:t>
+      </w:r>
+      <w:r>
+        <w:t>alse</w:t>
+      </w:r>
+      <w:r>
+        <w:t>) MatchingQueue</w:t>
+      </w:r>
+      <w:r>
+        <w:rPr>
+          <w:rFonts w:hint="eastAsia"/>
+        </w:rPr>
+        <w:t>에 추가되어 있는 클라이언트들에게 현재 대기 중인 클라이언트의 수(</w:t>
+      </w:r>
+      <w:r>
+        <w:t>ClientNum)</w:t>
+      </w:r>
+      <w:r>
+        <w:rPr>
+          <w:rFonts w:hint="eastAsia"/>
+        </w:rPr>
+        <w:t xml:space="preserve">를 보냄 </w:t>
       </w:r>
     </w:p>
     <w:p>
@@ -2810,11 +2979,159 @@
         <w:ind w:left="4000" w:hanging="4000"/>
       </w:pPr>
       <w:r>
-        <w:t>Unsigned char</w:t>
-      </w:r>
-      <w:r>
-        <w:t xml:space="preserve"> ClientNum</w:t>
-      </w:r>
+        <w:rPr>
+          <w:rFonts w:hint="eastAsia"/>
+        </w:rPr>
+        <w:t>v</w:t>
+      </w:r>
+      <w:r>
+        <w:t>oid CreateGameServerThread()</w:t>
+      </w:r>
+    </w:p>
+    <w:p>
+      <w:pPr>
+        <w:ind w:left="800"/>
+        <w:rPr>
+          <w:rFonts w:hint="eastAsia"/>
+        </w:rPr>
+      </w:pPr>
+      <w:r>
+        <w:t>//</w:t>
+      </w:r>
+      <w:r>
+        <w:rPr>
+          <w:rFonts w:hint="eastAsia"/>
+        </w:rPr>
+        <w:t>G</w:t>
+      </w:r>
+      <w:r>
+        <w:t>ameServerThread</w:t>
+      </w:r>
+      <w:r>
+        <w:rPr>
+          <w:rFonts w:hint="eastAsia"/>
+        </w:rPr>
+        <w:t>를 생성하며,</w:t>
+      </w:r>
+      <w:r>
+        <w:t xml:space="preserve"> </w:t>
+      </w:r>
+      <w:r>
+        <w:rPr>
+          <w:rFonts w:hint="eastAsia"/>
+        </w:rPr>
+        <w:t>M</w:t>
+      </w:r>
+      <w:r>
+        <w:t>atchingQueue</w:t>
+      </w:r>
+      <w:r>
+        <w:rPr>
+          <w:rFonts w:hint="eastAsia"/>
+        </w:rPr>
+        <w:t>의 소켓들을 전달</w:t>
+      </w:r>
+    </w:p>
+    <w:p>
+      <w:pPr>
+        <w:ind w:left="4000" w:hanging="4000"/>
+      </w:pPr>
+      <w:r>
+        <w:rPr>
+          <w:rFonts w:hint="eastAsia"/>
+        </w:rPr>
+        <w:t>v</w:t>
+      </w:r>
+      <w:r>
+        <w:t xml:space="preserve">oid </w:t>
+      </w:r>
+      <w:r>
+        <w:rPr>
+          <w:rFonts w:hint="eastAsia"/>
+        </w:rPr>
+        <w:t>M</w:t>
+      </w:r>
+      <w:r>
+        <w:t>atchingQueueDeQueue</w:t>
+      </w:r>
+      <w:r>
+        <w:t>()</w:t>
+      </w:r>
+    </w:p>
+    <w:p>
+      <w:pPr>
+        <w:ind w:left="800"/>
+        <w:rPr>
+          <w:rFonts w:hint="eastAsia"/>
+        </w:rPr>
+      </w:pPr>
+      <w:r>
+        <w:t>//</w:t>
+      </w:r>
+      <w:r>
+        <w:t>GameServerThread</w:t>
+      </w:r>
+      <w:r>
+        <w:rPr>
+          <w:rFonts w:hint="eastAsia"/>
+        </w:rPr>
+        <w:t xml:space="preserve">로 넘어간 </w:t>
+      </w:r>
+      <w:r>
+        <w:t>MatchingQueue</w:t>
+      </w:r>
+      <w:r>
+        <w:rPr>
+          <w:rFonts w:hint="eastAsia"/>
+        </w:rPr>
+        <w:t>에</w:t>
+      </w:r>
+      <w:r>
+        <w:t xml:space="preserve"> </w:t>
+      </w:r>
+      <w:r>
+        <w:rPr>
+          <w:rFonts w:hint="eastAsia"/>
+        </w:rPr>
+        <w:t>클라이언트 소켓을 제거</w:t>
+      </w:r>
+      <w:bookmarkStart w:id="1" w:name="_GoBack"/>
+      <w:bookmarkEnd w:id="1"/>
+      <w:r>
+        <w:t xml:space="preserve"> </w:t>
+      </w:r>
+    </w:p>
+    <w:p>
+      <w:pPr>
+        <w:rPr>
+          <w:rFonts w:hint="eastAsia"/>
+        </w:rPr>
+      </w:pPr>
+    </w:p>
+    <w:p>
+      <w:pPr>
+        <w:widowControl/>
+        <w:wordWrap/>
+        <w:autoSpaceDE/>
+        <w:autoSpaceDN/>
+      </w:pPr>
+      <w:r>
+        <w:br w:type="page"/>
+      </w:r>
+    </w:p>
+    <w:p>
+      <w:r>
+        <w:rPr>
+          <w:rFonts w:hint="eastAsia"/>
+        </w:rPr>
+        <w:lastRenderedPageBreak/>
+        <w:t>D</w:t>
+      </w:r>
+      <w:r>
+        <w:t>WORD WINAPI GameServerThread(LPVOID arg)</w:t>
+      </w:r>
+    </w:p>
+    <w:p>
       <w:r>
         <w:tab/>
         <w:t>//</w:t>
@@ -2823,110 +3140,9 @@
         <w:rPr>
           <w:rFonts w:hint="eastAsia"/>
         </w:rPr>
-        <w:t xml:space="preserve">서버가 클라이언트에게 현재 </w:t>
-      </w:r>
-      <w:r>
-        <w:t>MatchingQueue</w:t>
-      </w:r>
-      <w:r>
-        <w:rPr>
-          <w:rFonts w:hint="eastAsia"/>
-        </w:rPr>
-        <w:t>에서 대기중인 클라이언트 개수를 알려줌</w:t>
-      </w:r>
-    </w:p>
-    <w:p>
-      <w:r>
-        <w:t xml:space="preserve">bool </w:t>
-      </w:r>
-      <w:r>
-        <w:rPr>
-          <w:rFonts w:hint="eastAsia"/>
-        </w:rPr>
-        <w:t>i</w:t>
-      </w:r>
-      <w:r>
-        <w:t>sMatchingQueue</w:t>
-      </w:r>
-      <w:r>
-        <w:rPr>
-          <w:rFonts w:hint="eastAsia"/>
-        </w:rPr>
-        <w:t>F</w:t>
-      </w:r>
-      <w:r>
-        <w:t>ull(</w:t>
-      </w:r>
-      <w:r>
-        <w:rPr>
-          <w:rFonts w:hint="eastAsia"/>
-        </w:rPr>
-        <w:t>v</w:t>
-      </w:r>
-      <w:r>
-        <w:t>ector&lt;SOCKADDR&gt; MatchingQueue)</w:t>
-      </w:r>
-    </w:p>
-    <w:p>
-      <w:pPr>
-        <w:ind w:left="800"/>
-      </w:pPr>
-      <w:r>
-        <w:t>//</w:t>
-      </w:r>
-      <w:r>
-        <w:rPr>
-          <w:rFonts w:hint="eastAsia"/>
-        </w:rPr>
-        <w:t xml:space="preserve">현재 </w:t>
-      </w:r>
-      <w:r>
-        <w:t>MatchingQueue</w:t>
-      </w:r>
-      <w:r>
-        <w:rPr>
-          <w:rFonts w:hint="eastAsia"/>
-        </w:rPr>
-        <w:t>에서 대기하는 클라이언트의 개수 파악하며,</w:t>
-      </w:r>
-      <w:r>
-        <w:t xml:space="preserve"> 3</w:t>
-      </w:r>
-      <w:r>
-        <w:rPr>
-          <w:rFonts w:hint="eastAsia"/>
-        </w:rPr>
-        <w:t>이상인 경우 t</w:t>
-      </w:r>
-      <w:r>
-        <w:t>rue</w:t>
-      </w:r>
-      <w:r>
-        <w:rPr>
-          <w:rFonts w:hint="eastAsia"/>
-        </w:rPr>
-        <w:t>를 리턴하고,</w:t>
-      </w:r>
-      <w:r>
-        <w:t xml:space="preserve"> </w:t>
-      </w:r>
-      <w:r>
-        <w:rPr>
-          <w:rFonts w:hint="eastAsia"/>
-        </w:rPr>
-        <w:t xml:space="preserve">3미만인 경우 </w:t>
-      </w:r>
-      <w:r>
-        <w:t>false</w:t>
-      </w:r>
-      <w:r>
-        <w:rPr>
-          <w:rFonts w:hint="eastAsia"/>
-        </w:rPr>
-        <w:t>를 리턴한다.</w:t>
-      </w:r>
-    </w:p>
-    <w:p/>
+        <w:t>게임 연산을 담당한 스레드를 만든다.</w:t>
+      </w:r>
+    </w:p>
     <w:p>
       <w:r>
         <w:rPr>
@@ -2935,7 +3151,7 @@
         <w:t>D</w:t>
       </w:r>
       <w:r>
-        <w:t>WORD WINAPI GameServerThread(LPVOID arg)</w:t>
+        <w:t>WORD WINAPI CommunicationThread(LPVOID arg)</w:t>
       </w:r>
     </w:p>
     <w:p>
@@ -2947,21 +3163,205 @@
         <w:rPr>
           <w:rFonts w:hint="eastAsia"/>
         </w:rPr>
-        <w:t>게임 연산을 담당한 스레드를 만든다.</w:t>
-      </w:r>
-    </w:p>
-    <w:p>
-      <w:r>
-        <w:rPr>
-          <w:rFonts w:hint="eastAsia"/>
-        </w:rPr>
-        <w:t>D</w:t>
-      </w:r>
-      <w:r>
-        <w:t>WORD WINAPI CommunicationThread(LPVOID arg)</w:t>
-      </w:r>
-    </w:p>
-    <w:p>
+        <w:t>클라이언트와 통신할 스레드를 만든다.</w:t>
+      </w:r>
+    </w:p>
+    <w:p/>
+    <w:p>
+      <w:r>
+        <w:t>struct CharacterStatus</w:t>
+      </w:r>
+    </w:p>
+    <w:p>
+      <w:r>
+        <w:t>{</w:t>
+      </w:r>
+    </w:p>
+    <w:p>
+      <w:r>
+        <w:t xml:space="preserve">   float x, y;</w:t>
+      </w:r>
+    </w:p>
+    <w:p>
+      <w:r>
+        <w:t xml:space="preserve">   bool isAlive;</w:t>
+      </w:r>
+    </w:p>
+    <w:p>
+      <w:r>
+        <w:t xml:space="preserve">   char whoseControl;</w:t>
+      </w:r>
+    </w:p>
+    <w:p>
+      <w:r>
+        <w:t xml:space="preserve">   char speed;</w:t>
+      </w:r>
+    </w:p>
+    <w:p>
+      <w:r>
+        <w:t xml:space="preserve">   char power;</w:t>
+      </w:r>
+    </w:p>
+    <w:p>
+      <w:r>
+        <w:t xml:space="preserve">   char NumOfMaxAttack;</w:t>
+      </w:r>
+    </w:p>
+    <w:p>
+      <w:r>
+        <w:t>};</w:t>
+      </w:r>
+    </w:p>
+    <w:p/>
+    <w:p>
+      <w:r>
+        <w:t>struct KeyInput</w:t>
+      </w:r>
+    </w:p>
+    <w:p>
+      <w:r>
+        <w:t>{</w:t>
+      </w:r>
+    </w:p>
+    <w:p>
+      <w:r>
+        <w:t xml:space="preserve">   bool Up;</w:t>
+      </w:r>
+    </w:p>
+    <w:p>
+      <w:r>
+        <w:t xml:space="preserve">   bool Down;</w:t>
+      </w:r>
+    </w:p>
+    <w:p>
+      <w:r>
+        <w:t xml:space="preserve">   bool Left;</w:t>
+      </w:r>
+    </w:p>
+    <w:p>
+      <w:r>
+        <w:t xml:space="preserve">   bool Right;</w:t>
+      </w:r>
+    </w:p>
+    <w:p>
+      <w:r>
+        <w:t xml:space="preserve">   bool Attack;</w:t>
+      </w:r>
+    </w:p>
+    <w:p>
+      <w:r>
+        <w:t xml:space="preserve">   bool Interact1;</w:t>
+      </w:r>
+    </w:p>
+    <w:p>
+      <w:r>
+        <w:t>};</w:t>
+      </w:r>
+    </w:p>
+    <w:p/>
+    <w:p>
+      <w:r>
+        <w:lastRenderedPageBreak/>
+        <w:t>enum MapBitComparison</w:t>
+      </w:r>
+    </w:p>
+    <w:p>
+      <w:r>
+        <w:t>{</w:t>
+      </w:r>
+    </w:p>
+    <w:p>
+      <w:r>
+        <w:t xml:space="preserve">   EMPTY         =0x0000,</w:t>
+      </w:r>
+    </w:p>
+    <w:p>
+      <w:r>
+        <w:t xml:space="preserve">   WALL         =0x0001,</w:t>
+      </w:r>
+    </w:p>
+    <w:p>
+      <w:r>
+        <w:t xml:space="preserve">   ITEM1         =0x0010,</w:t>
+      </w:r>
+    </w:p>
+    <w:p>
+      <w:r>
+        <w:t xml:space="preserve">   ITEM2         =0x0011,</w:t>
+      </w:r>
+    </w:p>
+    <w:p>
+      <w:r>
+        <w:t xml:space="preserve">   ITEM3         =0x0100,</w:t>
+      </w:r>
+    </w:p>
+    <w:p>
+      <w:r>
+        <w:t xml:space="preserve">   PLAYER1_ATTACK   =0x0101,</w:t>
+      </w:r>
+    </w:p>
+    <w:p>
+      <w:r>
+        <w:t xml:space="preserve">   PLAYER2_ATTACK   =0x0110,</w:t>
+      </w:r>
+    </w:p>
+    <w:p>
+      <w:r>
+        <w:t xml:space="preserve">   PLAYER3_ATTACK   =0x0111,</w:t>
+      </w:r>
+    </w:p>
+    <w:p>
+      <w:r>
+        <w:t>};</w:t>
+      </w:r>
+    </w:p>
+    <w:p/>
+    <w:p>
+      <w:r>
+        <w:t>struct MapType</w:t>
+      </w:r>
+    </w:p>
+    <w:p>
+      <w:r>
+        <w:t>{</w:t>
+      </w:r>
+    </w:p>
+    <w:p>
+      <w:r>
+        <w:t xml:space="preserve">   bool bit1;</w:t>
+      </w:r>
+    </w:p>
+    <w:p>
+      <w:r>
+        <w:t xml:space="preserve">   bool bit2;</w:t>
+      </w:r>
+    </w:p>
+    <w:p>
+      <w:r>
+        <w:t xml:space="preserve">   bool bit3;</w:t>
+      </w:r>
+    </w:p>
+    <w:p>
+      <w:r>
+        <w:t xml:space="preserve">   bool bit4;</w:t>
+      </w:r>
+    </w:p>
+    <w:p>
+      <w:r>
+        <w:t>};</w:t>
+      </w:r>
+    </w:p>
+    <w:p/>
+    <w:p>
+      <w:r>
+        <w:t>const int MAX_PLAYER 3</w:t>
+      </w:r>
+      <w:r>
+        <w:tab/>
+      </w:r>
+      <w:r>
+        <w:tab/>
+      </w:r>
       <w:r>
         <w:tab/>
         <w:t>//</w:t>
@@ -2970,209 +3370,16 @@
         <w:rPr>
           <w:rFonts w:hint="eastAsia"/>
         </w:rPr>
-        <w:t>클라이언트와 통신할 스레드를 만든다.</w:t>
-      </w:r>
-    </w:p>
-    <w:p>
-      <w:pPr>
-        <w:rPr>
-          <w:rFonts w:hint="eastAsia"/>
-        </w:rPr>
-      </w:pPr>
-    </w:p>
-    <w:p>
-      <w:r>
-        <w:t>struct CharacterStatus</w:t>
-      </w:r>
-    </w:p>
-    <w:p>
-      <w:r>
-        <w:t>{</w:t>
-      </w:r>
-    </w:p>
-    <w:p>
-      <w:r>
-        <w:lastRenderedPageBreak/>
-        <w:t xml:space="preserve">   float x, y;</w:t>
-      </w:r>
-    </w:p>
-    <w:p>
-      <w:r>
-        <w:t xml:space="preserve">   bool isAlive;</w:t>
-      </w:r>
-    </w:p>
-    <w:p>
-      <w:r>
-        <w:t xml:space="preserve">   char whoseControl;</w:t>
-      </w:r>
-    </w:p>
-    <w:p>
-      <w:r>
-        <w:t xml:space="preserve">   char speed;</w:t>
-      </w:r>
-    </w:p>
-    <w:p>
-      <w:r>
-        <w:t xml:space="preserve">   char power;</w:t>
-      </w:r>
-    </w:p>
-    <w:p>
-      <w:r>
-        <w:t xml:space="preserve">   char NumOfMaxAttack;</w:t>
-      </w:r>
-    </w:p>
-    <w:p>
-      <w:r>
-        <w:t>};</w:t>
+        <w:t xml:space="preserve">최대 플레이어는 </w:t>
+      </w:r>
+      <w:r>
+        <w:t>3</w:t>
       </w:r>
     </w:p>
     <w:p/>
     <w:p>
-      <w:r>
-        <w:t>struct KeyInput</w:t>
-      </w:r>
-    </w:p>
-    <w:p>
-      <w:r>
-        <w:t>{</w:t>
-      </w:r>
-    </w:p>
-    <w:p>
-      <w:r>
-        <w:t xml:space="preserve">   bool Up;</w:t>
-      </w:r>
-    </w:p>
-    <w:p>
-      <w:r>
-        <w:t xml:space="preserve">   bool Down;</w:t>
-      </w:r>
-    </w:p>
-    <w:p>
-      <w:r>
-        <w:t xml:space="preserve">   bool Left;</w:t>
-      </w:r>
-    </w:p>
-    <w:p>
-      <w:r>
-        <w:t xml:space="preserve">   bool Right;</w:t>
-      </w:r>
-    </w:p>
-    <w:p>
-      <w:r>
-        <w:t xml:space="preserve">   bool Attack;</w:t>
-      </w:r>
-    </w:p>
-    <w:p>
-      <w:r>
-        <w:t xml:space="preserve">   bool Interact1;</w:t>
-      </w:r>
-    </w:p>
-    <w:p>
-      <w:r>
-        <w:t>};</w:t>
-      </w:r>
-    </w:p>
-    <w:p/>
-    <w:p>
-      <w:r>
-        <w:t>enum MapBitComparison</w:t>
-      </w:r>
-    </w:p>
-    <w:p>
-      <w:r>
-        <w:t>{</w:t>
-      </w:r>
-    </w:p>
-    <w:p>
-      <w:r>
-        <w:t xml:space="preserve">   EMPTY         =0x0000,</w:t>
-      </w:r>
-    </w:p>
-    <w:p>
-      <w:r>
-        <w:t xml:space="preserve">   WALL         =0x0001,</w:t>
-      </w:r>
-    </w:p>
-    <w:p>
-      <w:r>
-        <w:t xml:space="preserve">   ITEM1         =0x0010,</w:t>
-      </w:r>
-    </w:p>
-    <w:p>
-      <w:r>
-        <w:t xml:space="preserve">   ITEM2         =0x0011,</w:t>
-      </w:r>
-    </w:p>
-    <w:p>
-      <w:r>
-        <w:t xml:space="preserve">   ITEM3         =0x0100,</w:t>
-      </w:r>
-    </w:p>
-    <w:p>
-      <w:r>
-        <w:lastRenderedPageBreak/>
-        <w:t xml:space="preserve">   PLAYER1_ATTACK   =0x0101,</w:t>
-      </w:r>
-    </w:p>
-    <w:p>
-      <w:r>
-        <w:t xml:space="preserve">   PLAYER2_ATTACK   =0x0110,</w:t>
-      </w:r>
-    </w:p>
-    <w:p>
-      <w:r>
-        <w:t xml:space="preserve">   PLAYER3_ATTACK   =0x0111,</w:t>
-      </w:r>
-    </w:p>
-    <w:p>
-      <w:r>
-        <w:t>};</w:t>
-      </w:r>
-    </w:p>
-    <w:p/>
-    <w:p>
-      <w:r>
-        <w:t>struct MapType</w:t>
-      </w:r>
-    </w:p>
-    <w:p>
-      <w:r>
-        <w:t>{</w:t>
-      </w:r>
-    </w:p>
-    <w:p>
-      <w:r>
-        <w:t xml:space="preserve">   bool bit1;</w:t>
-      </w:r>
-    </w:p>
-    <w:p>
-      <w:r>
-        <w:t xml:space="preserve">   bool bit2;</w:t>
-      </w:r>
-    </w:p>
-    <w:p>
-      <w:r>
-        <w:t xml:space="preserve">   bool bit3;</w:t>
-      </w:r>
-    </w:p>
-    <w:p>
-      <w:r>
-        <w:t xml:space="preserve">   bool bit4;</w:t>
-      </w:r>
-    </w:p>
-    <w:p>
-      <w:r>
-        <w:t>};</w:t>
-      </w:r>
-    </w:p>
-    <w:p/>
-    <w:p/>
-    <w:p>
       <w:pPr>
         <w:ind w:left="2400" w:hanging="2396"/>
-        <w:rPr>
-          <w:rFonts w:hint="eastAsia"/>
-        </w:rPr>
       </w:pPr>
       <w:r>
         <w:t>class RoomGlobalData</w:t>
@@ -3208,12 +3415,8 @@
       </w:r>
     </w:p>
     <w:p>
-      <w:pPr>
-        <w:rPr>
-          <w:rFonts w:hint="eastAsia"/>
-        </w:rPr>
-      </w:pPr>
-      <w:r>
+      <w:r>
+        <w:lastRenderedPageBreak/>
         <w:t xml:space="preserve">   SOCKET         m_sockets[MAX_PLAYER];</w:t>
       </w:r>
       <w:r>
@@ -3232,8 +3435,6 @@
         </w:rPr>
         <w:t>들을</w:t>
       </w:r>
-      <w:bookmarkStart w:id="1" w:name="_GoBack"/>
-      <w:bookmarkEnd w:id="1"/>
       <w:r>
         <w:rPr>
           <w:rFonts w:hint="eastAsia"/>
@@ -3242,11 +3443,6 @@
       </w:r>
     </w:p>
     <w:p>
-      <w:pPr>
-        <w:rPr>
-          <w:rFonts w:hint="eastAsia"/>
-        </w:rPr>
-      </w:pPr>
       <w:r>
         <w:t xml:space="preserve">   CharacterStatus m_stats[MAX_PLAYER];</w:t>
       </w:r>
@@ -3347,11 +3543,6 @@
       </w:r>
     </w:p>
     <w:p>
-      <w:pPr>
-        <w:rPr>
-          <w:rFonts w:hint="eastAsia"/>
-        </w:rPr>
-      </w:pPr>
       <w:r>
         <w:rPr>
           <w:rFonts w:hint="eastAsia"/>
@@ -3375,11 +3566,6 @@
       </w:r>
     </w:p>
     <w:p>
-      <w:pPr>
-        <w:rPr>
-          <w:rFonts w:hint="eastAsia"/>
-        </w:rPr>
-      </w:pPr>
       <w:r>
         <w:rPr>
           <w:rFonts w:hint="eastAsia"/>
@@ -3433,11 +3619,6 @@
       </w:r>
     </w:p>
     <w:p>
-      <w:pPr>
-        <w:rPr>
-          <w:rFonts w:hint="eastAsia"/>
-        </w:rPr>
-      </w:pPr>
       <w:r>
         <w:rPr>
           <w:rFonts w:hint="eastAsia"/>
@@ -3464,11 +3645,6 @@
       </w:r>
     </w:p>
     <w:p>
-      <w:pPr>
-        <w:rPr>
-          <w:rFonts w:hint="eastAsia"/>
-        </w:rPr>
-      </w:pPr>
       <w:r>
         <w:t>1</w:t>
       </w:r>
@@ -3544,11 +3720,6 @@
       </w:r>
     </w:p>
     <w:p>
-      <w:pPr>
-        <w:rPr>
-          <w:rFonts w:hint="eastAsia"/>
-        </w:rPr>
-      </w:pPr>
       <w:r>
         <w:t>4</w:t>
       </w:r>
@@ -3654,6 +3825,7 @@
         <w:docPartUnique/>
       </w:docPartObj>
     </w:sdtPr>
+    <w:sdtEndPr/>
     <w:sdtContent>
       <w:sdt>
         <w:sdtPr>
@@ -3663,6 +3835,7 @@
             <w:docPartUnique/>
           </w:docPartObj>
         </w:sdtPr>
+        <w:sdtEndPr/>
         <w:sdtContent>
           <w:p>
             <w:pPr>

</xml_diff>